<commit_message>
1.4 Namespaces and scopes (stepik)
</commit_message>
<xml_diff>
--- a/date/date.docx
+++ b/date/date.docx
@@ -276,6 +276,197 @@
       <w:r>
         <w:rPr>
           <w:rFonts w:ascii="Times New Roman" w:hAnsi="Times New Roman" w:cs="Times New Roman"/>
+          <w:sz w:val="24"/>
+          <w:szCs w:val="24"/>
+        </w:rPr>
+        <w:t>Области</w:t>
+      </w:r>
+      <w:r>
+        <w:rPr>
+          <w:rFonts w:ascii="Times New Roman" w:hAnsi="Times New Roman" w:cs="Times New Roman"/>
+          <w:sz w:val="24"/>
+          <w:szCs w:val="24"/>
+          <w:lang w:val="en-US"/>
+        </w:rPr>
+        <w:t xml:space="preserve"> </w:t>
+      </w:r>
+      <w:r>
+        <w:rPr>
+          <w:rFonts w:ascii="Times New Roman" w:hAnsi="Times New Roman" w:cs="Times New Roman"/>
+          <w:sz w:val="24"/>
+          <w:szCs w:val="24"/>
+        </w:rPr>
+        <w:t>видимости</w:t>
+      </w:r>
+      <w:r>
+        <w:rPr>
+          <w:rFonts w:ascii="Times New Roman" w:hAnsi="Times New Roman" w:cs="Times New Roman"/>
+          <w:sz w:val="24"/>
+          <w:szCs w:val="24"/>
+          <w:lang w:val="en-US"/>
+        </w:rPr>
+        <w:t xml:space="preserve"> </w:t>
+      </w:r>
+      <w:r>
+        <w:rPr>
+          <w:rFonts w:ascii="Times New Roman" w:hAnsi="Times New Roman" w:cs="Times New Roman"/>
+          <w:sz w:val="24"/>
+          <w:szCs w:val="24"/>
+        </w:rPr>
+        <w:t>в</w:t>
+      </w:r>
+      <w:r>
+        <w:rPr>
+          <w:rFonts w:ascii="Times New Roman" w:hAnsi="Times New Roman" w:cs="Times New Roman"/>
+          <w:sz w:val="24"/>
+          <w:szCs w:val="24"/>
+          <w:lang w:val="en-US"/>
+        </w:rPr>
+        <w:t xml:space="preserve"> </w:t>
+      </w:r>
+      <w:r>
+        <w:rPr>
+          <w:rFonts w:ascii="Times New Roman" w:hAnsi="Times New Roman" w:cs="Times New Roman"/>
+          <w:sz w:val="24"/>
+          <w:szCs w:val="24"/>
+          <w:lang w:val="en-US"/>
+        </w:rPr>
+        <w:t>Python</w:t>
+      </w:r>
+      <w:r>
+        <w:rPr>
+          <w:rFonts w:ascii="Times New Roman" w:hAnsi="Times New Roman" w:cs="Times New Roman"/>
+          <w:sz w:val="24"/>
+          <w:szCs w:val="24"/>
+          <w:lang w:val="en-US"/>
+        </w:rPr>
+        <w:t xml:space="preserve">: </w:t>
+      </w:r>
+      <w:r>
+        <w:rPr>
+          <w:rFonts w:ascii="Times New Roman" w:hAnsi="Times New Roman" w:cs="Times New Roman"/>
+          <w:sz w:val="24"/>
+          <w:szCs w:val="24"/>
+          <w:lang w:val="en-US"/>
+        </w:rPr>
+        <w:t>local</w:t>
+      </w:r>
+      <w:r>
+        <w:rPr>
+          <w:rFonts w:ascii="Times New Roman" w:hAnsi="Times New Roman" w:cs="Times New Roman"/>
+          <w:sz w:val="24"/>
+          <w:szCs w:val="24"/>
+          <w:lang w:val="en-US"/>
+        </w:rPr>
+        <w:t xml:space="preserve">, </w:t>
+      </w:r>
+      <w:r>
+        <w:rPr>
+          <w:rFonts w:ascii="Times New Roman" w:hAnsi="Times New Roman" w:cs="Times New Roman"/>
+          <w:sz w:val="24"/>
+          <w:szCs w:val="24"/>
+          <w:lang w:val="en-US"/>
+        </w:rPr>
+        <w:t>non-local</w:t>
+      </w:r>
+      <w:r>
+        <w:rPr>
+          <w:rFonts w:ascii="Times New Roman" w:hAnsi="Times New Roman" w:cs="Times New Roman"/>
+          <w:sz w:val="24"/>
+          <w:szCs w:val="24"/>
+          <w:lang w:val="en-US"/>
+        </w:rPr>
+        <w:t xml:space="preserve">, </w:t>
+      </w:r>
+      <w:r>
+        <w:rPr>
+          <w:rFonts w:ascii="Times New Roman" w:hAnsi="Times New Roman" w:cs="Times New Roman"/>
+          <w:sz w:val="24"/>
+          <w:szCs w:val="24"/>
+          <w:lang w:val="en-US"/>
+        </w:rPr>
+        <w:t>global</w:t>
+      </w:r>
+      <w:r>
+        <w:rPr>
+          <w:rFonts w:ascii="Times New Roman" w:hAnsi="Times New Roman" w:cs="Times New Roman"/>
+          <w:sz w:val="24"/>
+          <w:szCs w:val="24"/>
+          <w:lang w:val="en-US"/>
+        </w:rPr>
+        <w:t xml:space="preserve">, </w:t>
+      </w:r>
+      <w:r>
+        <w:rPr>
+          <w:rFonts w:ascii="Times New Roman" w:hAnsi="Times New Roman" w:cs="Times New Roman"/>
+          <w:sz w:val="24"/>
+          <w:szCs w:val="24"/>
+          <w:lang w:val="en-US"/>
+        </w:rPr>
+        <w:t>built-in</w:t>
+      </w:r>
+      <w:r>
+        <w:rPr>
+          <w:rFonts w:ascii="Times New Roman" w:hAnsi="Times New Roman" w:cs="Times New Roman"/>
+          <w:sz w:val="24"/>
+          <w:szCs w:val="24"/>
+          <w:lang w:val="en-US"/>
+        </w:rPr>
+        <w:t xml:space="preserve">. </w:t>
+      </w:r>
+      <w:r>
+        <w:rPr>
+          <w:rFonts w:ascii="Times New Roman" w:hAnsi="Times New Roman" w:cs="Times New Roman"/>
+          <w:sz w:val="24"/>
+          <w:szCs w:val="24"/>
+        </w:rPr>
+        <w:t xml:space="preserve">Локальная, </w:t>
+      </w:r>
+      <w:r>
+        <w:rPr>
+          <w:rFonts w:ascii="Times New Roman" w:hAnsi="Times New Roman" w:cs="Times New Roman"/>
+          <w:sz w:val="24"/>
+          <w:szCs w:val="24"/>
+        </w:rPr>
+        <w:t>между локальной и глобальной не включительно</w:t>
+      </w:r>
+      <w:bookmarkStart w:id="0" w:name="_GoBack"/>
+      <w:bookmarkEnd w:id="0"/>
+      <w:r>
+        <w:rPr>
+          <w:rFonts w:ascii="Times New Roman" w:hAnsi="Times New Roman" w:cs="Times New Roman"/>
+          <w:sz w:val="24"/>
+          <w:szCs w:val="24"/>
+        </w:rPr>
+        <w:t>, глобальная, фундаментальная.</w:t>
+      </w:r>
+    </w:p>
+    <w:p>
+      <w:pPr>
+        <w:spacing w:after="0" w:line="240" w:lineRule="auto"/>
+        <w:ind w:left="-567" w:firstLine="567"/>
+        <w:jc w:val="both"/>
+        <w:rPr>
+          <w:rFonts w:ascii="Times New Roman" w:hAnsi="Times New Roman" w:cs="Times New Roman"/>
+          <w:sz w:val="24"/>
+          <w:szCs w:val="24"/>
+        </w:rPr>
+      </w:pPr>
+    </w:p>
+    <w:p>
+      <w:pPr>
+        <w:spacing w:after="0" w:line="240" w:lineRule="auto"/>
+        <w:ind w:left="-567" w:firstLine="567"/>
+        <w:jc w:val="both"/>
+        <w:rPr>
+          <w:rFonts w:ascii="Times New Roman" w:hAnsi="Times New Roman" w:cs="Times New Roman"/>
+          <w:sz w:val="24"/>
+          <w:szCs w:val="24"/>
+        </w:rPr>
+      </w:pPr>
+      <w:r>
+        <w:rPr>
+          <w:rFonts w:ascii="Times New Roman" w:hAnsi="Times New Roman" w:cs="Times New Roman"/>
           <w:i/>
           <w:sz w:val="24"/>
           <w:szCs w:val="24"/>
@@ -1675,7 +1866,6 @@
           <w:sz w:val="24"/>
           <w:szCs w:val="24"/>
         </w:rPr>
-        <w:lastRenderedPageBreak/>
         <w:t>Сложность основных операций в коллекциях</w:t>
       </w:r>
       <w:r>
@@ -1684,7 +1874,25 @@
           <w:sz w:val="24"/>
           <w:szCs w:val="24"/>
         </w:rPr>
-        <w:t xml:space="preserve">. В списках: вставка/удаление элемента в конец О(1), вставка/удаление в </w:t>
+        <w:t xml:space="preserve">. В списках: вставка/удаление элемента в конец </w:t>
+      </w:r>
+      <w:proofErr w:type="gramStart"/>
+      <w:r>
+        <w:rPr>
+          <w:rFonts w:ascii="Times New Roman" w:hAnsi="Times New Roman" w:cs="Times New Roman"/>
+          <w:sz w:val="24"/>
+          <w:szCs w:val="24"/>
+        </w:rPr>
+        <w:t>О(</w:t>
+      </w:r>
+      <w:proofErr w:type="gramEnd"/>
+      <w:r>
+        <w:rPr>
+          <w:rFonts w:ascii="Times New Roman" w:hAnsi="Times New Roman" w:cs="Times New Roman"/>
+          <w:sz w:val="24"/>
+          <w:szCs w:val="24"/>
+        </w:rPr>
+        <w:t xml:space="preserve">1), вставка/удаление в </w:t>
       </w:r>
       <w:r>
         <w:rPr>
@@ -3903,7 +4111,25 @@
           <w:sz w:val="24"/>
           <w:szCs w:val="24"/>
         </w:rPr>
-        <w:t xml:space="preserve"> – «если А дочерний элемент В, то А всегда больше или равно В»</w:t>
+        <w:t xml:space="preserve"> – «если </w:t>
+      </w:r>
+      <w:proofErr w:type="gramStart"/>
+      <w:r>
+        <w:rPr>
+          <w:rFonts w:ascii="Times New Roman" w:hAnsi="Times New Roman" w:cs="Times New Roman"/>
+          <w:sz w:val="24"/>
+          <w:szCs w:val="24"/>
+        </w:rPr>
+        <w:t>А</w:t>
+      </w:r>
+      <w:proofErr w:type="gramEnd"/>
+      <w:r>
+        <w:rPr>
+          <w:rFonts w:ascii="Times New Roman" w:hAnsi="Times New Roman" w:cs="Times New Roman"/>
+          <w:sz w:val="24"/>
+          <w:szCs w:val="24"/>
+        </w:rPr>
+        <w:t xml:space="preserve"> дочерний элемент В, то А всегда больше или равно В»</w:t>
       </w:r>
       <w:r>
         <w:rPr>
@@ -3962,8 +4188,6 @@
         </w:rPr>
         <w:t>меньше</w:t>
       </w:r>
-      <w:bookmarkStart w:id="0" w:name="_GoBack"/>
-      <w:bookmarkEnd w:id="0"/>
       <w:r>
         <w:rPr>
           <w:rFonts w:ascii="Times New Roman" w:hAnsi="Times New Roman" w:cs="Times New Roman"/>
@@ -5411,7 +5635,7 @@
 </file>
 
 <file path=customXml/itemProps1.xml><?xml version="1.0" encoding="utf-8"?>
-<ds:datastoreItem xmlns:ds="http://schemas.openxmlformats.org/officeDocument/2006/customXml" ds:itemID="{37AB1B65-98D2-45C9-AA55-6BB822F6F2FD}">
+<ds:datastoreItem xmlns:ds="http://schemas.openxmlformats.org/officeDocument/2006/customXml" ds:itemID="{6D4A8FA4-6DA5-477D-94E1-E528EDF498A3}">
   <ds:schemaRefs>
     <ds:schemaRef ds:uri="http://schemas.openxmlformats.org/officeDocument/2006/bibliography"/>
   </ds:schemaRefs>

</xml_diff>